<commit_message>
Integrated art assets, basic run cycle, started working on UI input
</commit_message>
<xml_diff>
--- a/trunk/GDD.docx
+++ b/trunk/GDD.docx
@@ -4,7 +4,15 @@
   <w:body>
     <w:p>
       <w:r>
-        <w:t xml:space="preserve">Scenario: As  a skeleton placed in the middle ring of the seventh circle of hell, you </w:t>
+        <w:t xml:space="preserve">Scenario: </w:t>
+      </w:r>
+      <w:proofErr w:type="gramStart"/>
+      <w:r>
+        <w:t>As  a</w:t>
+      </w:r>
+      <w:proofErr w:type="gramEnd"/>
+      <w:r>
+        <w:t xml:space="preserve"> skeleton placed in the middle ring of the seventh circle of hell, you </w:t>
       </w:r>
       <w:r>
         <w:t>decide to try to escape from the underworld.</w:t>
@@ -12,13 +20,23 @@
     </w:p>
     <w:p/>
     <w:p>
+      <w:proofErr w:type="spellStart"/>
       <w:r>
         <w:t>Gameplay</w:t>
       </w:r>
-    </w:p>
-    <w:p>
-      <w:r>
-        <w:t>Constant run: perpendicular to surface at constant speed (override gravity, calculate perpendicular force)</w:t>
+      <w:proofErr w:type="spellEnd"/>
+    </w:p>
+    <w:p>
+      <w:r>
+        <w:t xml:space="preserve">Constant run: </w:t>
+      </w:r>
+      <w:proofErr w:type="gramStart"/>
+      <w:r>
+        <w:t>perpendicular to surface at constant speed (override</w:t>
+      </w:r>
+      <w:proofErr w:type="gramEnd"/>
+      <w:r>
+        <w:t xml:space="preserve"> gravity, calculate perpendicular force)</w:t>
       </w:r>
     </w:p>
     <w:p>
@@ -55,7 +73,15 @@
         <w:t xml:space="preserve">Follow tunnel/path: On the entrance of the path, follow </w:t>
       </w:r>
       <w:r>
-        <w:t>pre-fabbed line until end, disable all other controls.</w:t>
+        <w:t>pre-</w:t>
+      </w:r>
+      <w:proofErr w:type="spellStart"/>
+      <w:r>
+        <w:t>fabbed</w:t>
+      </w:r>
+      <w:proofErr w:type="spellEnd"/>
+      <w:r>
+        <w:t xml:space="preserve"> line until end, disable all other controls.</w:t>
       </w:r>
     </w:p>
     <w:p/>
@@ -67,7 +93,17 @@
     </w:p>
     <w:p>
       <w:r>
-        <w:t>Dark cave w/bones and other skeles</w:t>
+        <w:t xml:space="preserve">Dark cave w/bones and other </w:t>
+      </w:r>
+      <w:proofErr w:type="spellStart"/>
+      <w:r>
+        <w:t>skeles</w:t>
+      </w:r>
+      <w:proofErr w:type="spellEnd"/>
+    </w:p>
+    <w:p>
+      <w:r>
+        <w:t>Buddhist hell</w:t>
       </w:r>
     </w:p>
     <w:p>
@@ -99,6 +135,7 @@
     </w:p>
     <w:p>
       <w:r>
+        <w:lastRenderedPageBreak/>
         <w:t>Flattened men</w:t>
       </w:r>
       <w:r>
@@ -110,19 +147,31 @@
       <w:r>
         <w:t>)</w:t>
       </w:r>
+      <w:proofErr w:type="gramStart"/>
       <w:r>
         <w:t>:</w:t>
       </w:r>
       <w:r>
-        <w:t>lie in a vile slush and icy rain.</w:t>
-      </w:r>
-      <w:r>
-        <w:t xml:space="preserve"> kind of like flounders with protruding arms, stop the player until they charge.</w:t>
-      </w:r>
-    </w:p>
-    <w:p>
-      <w:r>
-        <w:lastRenderedPageBreak/>
+        <w:t>lie</w:t>
+      </w:r>
+      <w:proofErr w:type="gramEnd"/>
+      <w:r>
+        <w:t xml:space="preserve"> in a vile slush and icy rain.</w:t>
+      </w:r>
+      <w:r>
+        <w:t xml:space="preserve"> </w:t>
+      </w:r>
+      <w:proofErr w:type="gramStart"/>
+      <w:r>
+        <w:t>kind</w:t>
+      </w:r>
+      <w:proofErr w:type="gramEnd"/>
+      <w:r>
+        <w:t xml:space="preserve"> of like flounders with protruding arms, stop the player until they charge.</w:t>
+      </w:r>
+    </w:p>
+    <w:p>
+      <w:r>
         <w:t>Faeries (lust): tormented by a violently windy storm</w:t>
       </w:r>
       <w:r>
@@ -134,8 +183,13 @@
         <w:t>Black mages (lack of faith): pagans</w:t>
       </w:r>
       <w:r>
-        <w:t>.  Ranged stopping attacks (philosophers who try to lecture the player).</w:t>
-      </w:r>
+        <w:t xml:space="preserve">.  </w:t>
+      </w:r>
+      <w:proofErr w:type="gramStart"/>
+      <w:r>
+        <w:t>Ranged stopping attacks (philosophers who try to lecture the player).</w:t>
+      </w:r>
+      <w:proofErr w:type="gramEnd"/>
     </w:p>
     <w:p>
       <w:r>
@@ -147,7 +201,15 @@
     </w:p>
     <w:p>
       <w:r>
-        <w:t>Flaming coffins(heresy): must be avoided, act as obstacles.</w:t>
+        <w:t xml:space="preserve">Flaming </w:t>
+      </w:r>
+      <w:proofErr w:type="gramStart"/>
+      <w:r>
+        <w:t>coffins(</w:t>
+      </w:r>
+      <w:proofErr w:type="gramEnd"/>
+      <w:r>
+        <w:t>heresy): must be avoided, act as obstacles.</w:t>
       </w:r>
     </w:p>
     <w:p>
@@ -178,7 +240,20 @@
     <w:p/>
     <w:p>
       <w:r>
-        <w:t>Tools?</w:t>
+        <w:t>Tools</w:t>
+      </w:r>
+    </w:p>
+    <w:p>
+      <w:hyperlink r:id="rId4" w:history="1">
+        <w:r>
+          <w:rPr>
+            <w:rStyle w:val="Hyperlink"/>
+          </w:rPr>
+          <w:t>http://www.sixbysevenstudio.com/wp-flexible/project/quickedit-for-unity-3d/</w:t>
+        </w:r>
+      </w:hyperlink>
+      <w:r>
+        <w:t xml:space="preserve"> for mesh curvature during level layout</w:t>
       </w:r>
     </w:p>
     <w:sectPr>
@@ -380,6 +455,17 @@
     <w:semiHidden/>
     <w:unhideWhenUsed/>
   </w:style>
+  <w:style w:type="character" w:styleId="Hyperlink">
+    <w:name w:val="Hyperlink"/>
+    <w:basedOn w:val="DefaultParagraphFont"/>
+    <w:uiPriority w:val="99"/>
+    <w:unhideWhenUsed/>
+    <w:rsid w:val="00AA08C9"/>
+    <w:rPr>
+      <w:color w:val="0000FF" w:themeColor="hyperlink"/>
+      <w:u w:val="single"/>
+    </w:rPr>
+  </w:style>
 </w:styles>
 </file>
 

</xml_diff>